<commit_message>
alterando o relatório e estipulando oum limite minino de digitos na senha
</commit_message>
<xml_diff>
--- a/Relatório.docx
+++ b/Relatório.docx
@@ -3,12 +3,320 @@
 <w:document xmlns:wpc="http://schemas.microsoft.com/office/word/2010/wordprocessingCanvas" xmlns:mc="http://schemas.openxmlformats.org/markup-compatibility/2006" xmlns:o="urn:schemas-microsoft-com:office:office" xmlns:r="http://schemas.openxmlformats.org/officeDocument/2006/relationships" xmlns:m="http://schemas.openxmlformats.org/officeDocument/2006/math" xmlns:v="urn:schemas-microsoft-com:vml" xmlns:wp14="http://schemas.microsoft.com/office/word/2010/wordprocessingDrawing" xmlns:wp="http://schemas.openxmlformats.org/drawingml/2006/wordprocessingDrawing" xmlns:w10="urn:schemas-microsoft-com:office:word" xmlns:w="http://schemas.openxmlformats.org/wordprocessingml/2006/main" xmlns:w14="http://schemas.microsoft.com/office/word/2010/wordml" xmlns:wpg="http://schemas.microsoft.com/office/word/2010/wordprocessingGroup" xmlns:wpi="http://schemas.microsoft.com/office/word/2010/wordprocessingInk" xmlns:wne="http://schemas.microsoft.com/office/word/2006/wordml" xmlns:wps="http://schemas.microsoft.com/office/word/2010/wordprocessingShape" mc:Ignorable="w14 wp14">
   <w:body>
     <w:p>
-      <w:r>
+      <w:pPr>
+        <w:jc w:val="center"/>
+        <w:rPr>
+          <w:rFonts w:ascii="Arial" w:hAnsi="Arial" w:cs="Arial"/>
+          <w:sz w:val="48"/>
+          <w:szCs w:val="48"/>
+        </w:rPr>
+      </w:pPr>
+      <w:r>
+        <w:rPr>
+          <w:rFonts w:ascii="Arial" w:hAnsi="Arial" w:cs="Arial"/>
+          <w:sz w:val="48"/>
+          <w:szCs w:val="48"/>
+        </w:rPr>
         <w:t>Relatório Projeto e Prática</w:t>
+      </w:r>
+    </w:p>
+    <w:p>
+      <w:pPr>
+        <w:jc w:val="center"/>
+        <w:rPr>
+          <w:rFonts w:ascii="Arial" w:hAnsi="Arial" w:cs="Arial"/>
+        </w:rPr>
+      </w:pPr>
+    </w:p>
+    <w:p>
+      <w:pPr>
+        <w:jc w:val="center"/>
+        <w:rPr>
+          <w:rFonts w:ascii="Arial" w:hAnsi="Arial" w:cs="Arial"/>
+          <w:sz w:val="32"/>
+          <w:szCs w:val="32"/>
+        </w:rPr>
+      </w:pPr>
+      <w:r>
+        <w:rPr>
+          <w:rFonts w:ascii="Arial" w:hAnsi="Arial" w:cs="Arial"/>
+          <w:sz w:val="32"/>
+          <w:szCs w:val="32"/>
+        </w:rPr>
+        <w:t>Sejam Bem Vindos ao Site</w:t>
+      </w:r>
+    </w:p>
+    <w:p>
+      <w:pPr>
+        <w:jc w:val="center"/>
+        <w:rPr>
+          <w:rFonts w:ascii="Arial" w:hAnsi="Arial" w:cs="Arial"/>
+        </w:rPr>
+      </w:pPr>
+      <w:r>
+        <w:rPr>
+          <w:rFonts w:ascii="Arial" w:hAnsi="Arial" w:cs="Arial"/>
+        </w:rPr>
+        <w:t>Ao entrarem no nosso site vocês poderão visualizar alguns pontos na pagina principal, pode visualizar as informações de qualquer um deles caso necessário, se cadastrar ou até mesmo fazer login se já estiver alguma conta cadastrada.</w:t>
+      </w:r>
+    </w:p>
+    <w:p>
+      <w:pPr>
+        <w:spacing w:line="240" w:lineRule="auto"/>
+        <w:jc w:val="both"/>
+        <w:rPr>
+          <w:rFonts w:ascii="Arial" w:hAnsi="Arial" w:cs="Arial"/>
+          <w:sz w:val="20"/>
+        </w:rPr>
+      </w:pPr>
+      <w:r>
+        <w:rPr>
+          <w:rFonts w:ascii="Arial" w:hAnsi="Arial" w:cs="Arial"/>
+          <w:sz w:val="20"/>
+        </w:rPr>
+        <w:t>1° Visualizar os pontos turísticos</w:t>
+      </w:r>
+    </w:p>
+    <w:p>
+      <w:pPr>
+        <w:spacing w:line="240" w:lineRule="auto"/>
+        <w:jc w:val="both"/>
+        <w:rPr>
+          <w:rFonts w:ascii="Arial" w:hAnsi="Arial" w:cs="Arial"/>
+          <w:sz w:val="20"/>
+        </w:rPr>
+      </w:pPr>
+      <w:r>
+        <w:rPr>
+          <w:rFonts w:ascii="Arial" w:hAnsi="Arial" w:cs="Arial"/>
+          <w:sz w:val="20"/>
+        </w:rPr>
+        <w:t>2</w:t>
+      </w:r>
+      <w:r>
+        <w:rPr>
+          <w:rFonts w:ascii="Arial" w:hAnsi="Arial" w:cs="Arial"/>
+          <w:sz w:val="20"/>
+        </w:rPr>
+        <w:t>°</w:t>
+      </w:r>
+      <w:r>
+        <w:rPr>
+          <w:rFonts w:ascii="Arial" w:hAnsi="Arial" w:cs="Arial"/>
+          <w:sz w:val="20"/>
+        </w:rPr>
+        <w:t xml:space="preserve"> Pesquisar Ponto</w:t>
+      </w:r>
+    </w:p>
+    <w:p>
+      <w:pPr>
+        <w:spacing w:line="240" w:lineRule="auto"/>
+        <w:jc w:val="both"/>
+        <w:rPr>
+          <w:rFonts w:ascii="Arial" w:hAnsi="Arial" w:cs="Arial"/>
+          <w:sz w:val="20"/>
+        </w:rPr>
+      </w:pPr>
+      <w:r>
+        <w:rPr>
+          <w:rFonts w:ascii="Arial" w:hAnsi="Arial" w:cs="Arial"/>
+          <w:sz w:val="20"/>
+        </w:rPr>
+        <w:t>3</w:t>
+      </w:r>
+      <w:r>
+        <w:rPr>
+          <w:rFonts w:ascii="Arial" w:hAnsi="Arial" w:cs="Arial"/>
+          <w:sz w:val="20"/>
+        </w:rPr>
+        <w:t xml:space="preserve">° </w:t>
+      </w:r>
+      <w:r>
+        <w:rPr>
+          <w:rFonts w:ascii="Arial" w:hAnsi="Arial" w:cs="Arial"/>
+          <w:sz w:val="20"/>
+        </w:rPr>
+        <w:t>Cadastrar-se</w:t>
+      </w:r>
+    </w:p>
+    <w:p>
+      <w:pPr>
+        <w:spacing w:line="240" w:lineRule="auto"/>
+        <w:jc w:val="both"/>
+        <w:rPr>
+          <w:rFonts w:ascii="Arial" w:hAnsi="Arial" w:cs="Arial"/>
+          <w:sz w:val="20"/>
+        </w:rPr>
+      </w:pPr>
+      <w:r>
+        <w:rPr>
+          <w:rFonts w:ascii="Arial" w:hAnsi="Arial" w:cs="Arial"/>
+          <w:sz w:val="20"/>
+        </w:rPr>
+        <w:t>4</w:t>
+      </w:r>
+      <w:r>
+        <w:rPr>
+          <w:rFonts w:ascii="Arial" w:hAnsi="Arial" w:cs="Arial"/>
+          <w:sz w:val="20"/>
+        </w:rPr>
+        <w:t xml:space="preserve">° </w:t>
+      </w:r>
+      <w:r>
+        <w:rPr>
+          <w:rFonts w:ascii="Arial" w:hAnsi="Arial" w:cs="Arial"/>
+          <w:sz w:val="20"/>
+        </w:rPr>
+        <w:t xml:space="preserve">Fazer </w:t>
+      </w:r>
+      <w:proofErr w:type="spellStart"/>
+      <w:r>
+        <w:rPr>
+          <w:rFonts w:ascii="Arial" w:hAnsi="Arial" w:cs="Arial"/>
+          <w:sz w:val="20"/>
+        </w:rPr>
+        <w:t>login</w:t>
+      </w:r>
+      <w:proofErr w:type="spellEnd"/>
+    </w:p>
+    <w:p>
+      <w:pPr>
+        <w:tabs>
+          <w:tab w:val="left" w:pos="3016"/>
+        </w:tabs>
+        <w:spacing w:line="240" w:lineRule="auto"/>
+        <w:jc w:val="both"/>
+        <w:rPr>
+          <w:rFonts w:ascii="Arial" w:hAnsi="Arial" w:cs="Arial"/>
+          <w:sz w:val="20"/>
+        </w:rPr>
+      </w:pPr>
+      <w:r>
+        <w:rPr>
+          <w:rFonts w:ascii="Arial" w:hAnsi="Arial" w:cs="Arial"/>
+          <w:sz w:val="20"/>
+        </w:rPr>
+        <w:t>5</w:t>
+      </w:r>
+      <w:r>
+        <w:rPr>
+          <w:rFonts w:ascii="Arial" w:hAnsi="Arial" w:cs="Arial"/>
+          <w:sz w:val="20"/>
+        </w:rPr>
+        <w:t xml:space="preserve">° </w:t>
+      </w:r>
+      <w:r>
+        <w:rPr>
+          <w:rFonts w:ascii="Arial" w:hAnsi="Arial" w:cs="Arial"/>
+          <w:sz w:val="20"/>
+        </w:rPr>
+        <w:t>Visualizar pontos</w:t>
+      </w:r>
+      <w:r>
+        <w:rPr>
+          <w:rFonts w:ascii="Arial" w:hAnsi="Arial" w:cs="Arial"/>
+          <w:sz w:val="20"/>
+        </w:rPr>
+        <w:tab/>
       </w:r>
       <w:bookmarkStart w:id="0" w:name="_GoBack"/>
       <w:bookmarkEnd w:id="0"/>
     </w:p>
+    <w:p>
+      <w:pPr>
+        <w:spacing w:line="240" w:lineRule="auto"/>
+        <w:jc w:val="both"/>
+        <w:rPr>
+          <w:rFonts w:ascii="Arial" w:hAnsi="Arial" w:cs="Arial"/>
+          <w:sz w:val="20"/>
+        </w:rPr>
+      </w:pPr>
+      <w:r>
+        <w:rPr>
+          <w:rFonts w:ascii="Arial" w:hAnsi="Arial" w:cs="Arial"/>
+          <w:sz w:val="20"/>
+        </w:rPr>
+        <w:t>6</w:t>
+      </w:r>
+      <w:r>
+        <w:rPr>
+          <w:rFonts w:ascii="Arial" w:hAnsi="Arial" w:cs="Arial"/>
+          <w:sz w:val="20"/>
+        </w:rPr>
+        <w:t>°</w:t>
+      </w:r>
+      <w:r>
+        <w:rPr>
+          <w:rFonts w:ascii="Arial" w:hAnsi="Arial" w:cs="Arial"/>
+          <w:sz w:val="20"/>
+        </w:rPr>
+        <w:t xml:space="preserve"> Criar ponto turístico</w:t>
+      </w:r>
+    </w:p>
+    <w:p>
+      <w:pPr>
+        <w:spacing w:line="240" w:lineRule="auto"/>
+        <w:jc w:val="both"/>
+        <w:rPr>
+          <w:rFonts w:ascii="Arial" w:hAnsi="Arial" w:cs="Arial"/>
+          <w:sz w:val="20"/>
+        </w:rPr>
+      </w:pPr>
+      <w:r>
+        <w:rPr>
+          <w:rFonts w:ascii="Arial" w:hAnsi="Arial" w:cs="Arial"/>
+          <w:sz w:val="20"/>
+        </w:rPr>
+        <w:t>7</w:t>
+      </w:r>
+      <w:r>
+        <w:rPr>
+          <w:rFonts w:ascii="Arial" w:hAnsi="Arial" w:cs="Arial"/>
+          <w:sz w:val="20"/>
+        </w:rPr>
+        <w:t>°</w:t>
+      </w:r>
+      <w:r>
+        <w:rPr>
+          <w:rFonts w:ascii="Arial" w:hAnsi="Arial" w:cs="Arial"/>
+          <w:sz w:val="20"/>
+        </w:rPr>
+        <w:t xml:space="preserve"> Visualizar ponto turístico cadastrado</w:t>
+      </w:r>
+    </w:p>
+    <w:p>
+      <w:pPr>
+        <w:spacing w:line="240" w:lineRule="auto"/>
+        <w:jc w:val="both"/>
+        <w:rPr>
+          <w:rFonts w:ascii="Arial" w:hAnsi="Arial" w:cs="Arial"/>
+        </w:rPr>
+      </w:pPr>
+      <w:r>
+        <w:rPr>
+          <w:rFonts w:ascii="Arial" w:hAnsi="Arial" w:cs="Arial"/>
+          <w:sz w:val="20"/>
+        </w:rPr>
+        <w:t>8</w:t>
+      </w:r>
+      <w:r>
+        <w:rPr>
+          <w:rFonts w:ascii="Arial" w:hAnsi="Arial" w:cs="Arial"/>
+          <w:sz w:val="20"/>
+        </w:rPr>
+        <w:t>°</w:t>
+      </w:r>
+      <w:r>
+        <w:rPr>
+          <w:rFonts w:ascii="Arial" w:hAnsi="Arial" w:cs="Arial"/>
+          <w:sz w:val="20"/>
+        </w:rPr>
+        <w:t xml:space="preserve"> Alterar a sua senha</w:t>
+      </w:r>
+    </w:p>
+    <w:p/>
+    <w:p/>
+    <w:p/>
     <w:sectPr>
       <w:pgSz w:w="11906" w:h="16838"/>
       <w:pgMar w:top="1417" w:right="1701" w:bottom="1417" w:left="1701" w:header="708" w:footer="708" w:gutter="0"/>

</xml_diff>